<commit_message>
Seperated the fiscal year, added contract, for all investors, also added specific multiple hardle rate for each contributions V3
</commit_message>
<xml_diff>
--- a/static/user_docs/sajjadnoun-data/Correspondence/صورتحساب آقای گلستانی.docx
+++ b/static/user_docs/sajjadnoun-data/Correspondence/صورتحساب آقای گلستانی.docx
@@ -157,16 +157,17 @@
         <w:tblLook w:val="04A0" w:firstRow="1" w:lastRow="0" w:firstColumn="1" w:lastColumn="0" w:noHBand="0" w:noVBand="1"/>
       </w:tblPr>
       <w:tblGrid>
-        <w:gridCol w:w="2273"/>
-        <w:gridCol w:w="2260"/>
-        <w:gridCol w:w="1750"/>
-        <w:gridCol w:w="2158"/>
-        <w:gridCol w:w="1773"/>
+        <w:gridCol w:w="2036"/>
+        <w:gridCol w:w="2026"/>
+        <w:gridCol w:w="1410"/>
+        <w:gridCol w:w="1873"/>
+        <w:gridCol w:w="1550"/>
+        <w:gridCol w:w="1319"/>
       </w:tblGrid>
       <w:tr>
         <w:tc>
           <w:tcPr>
-            <w:tcW w:w="2273" w:type="dxa"/>
+            <w:tcW w:w="2036" w:type="dxa"/>
           </w:tcPr>
           <w:p>
             <w:pPr>
@@ -198,47 +199,7 @@
                 <w:rtl/>
                 <w:lang w:bidi="fa-IR"/>
               </w:rPr>
-              <w:t xml:space="preserve"> </w:t>
-            </w:r>
-            <w:r>
-              <w:rPr>
-                <w:rFonts w:ascii="IRANYekan" w:eastAsia="Times New Roman" w:hAnsi="IRANYekan" w:cs="B Mitra" w:hint="cs"/>
-                <w:sz w:val="20"/>
-                <w:szCs w:val="20"/>
-                <w:rtl/>
-                <w:lang w:bidi="fa-IR"/>
-              </w:rPr>
-              <w:t>1</w:t>
-            </w:r>
-            <w:r>
-              <w:rPr>
-                <w:rFonts w:ascii="IRANYekan" w:eastAsia="Times New Roman" w:hAnsi="IRANYekan" w:cs="B Mitra" w:hint="cs"/>
-                <w:sz w:val="20"/>
-                <w:szCs w:val="20"/>
-                <w:rtl/>
-                <w:lang w:bidi="fa-IR"/>
-              </w:rPr>
-              <w:t xml:space="preserve"> </w:t>
-            </w:r>
-            <w:r>
-              <w:rPr>
-                <w:rFonts w:ascii="IRANYekan" w:eastAsia="Times New Roman" w:hAnsi="IRANYekan" w:cs="B Mitra" w:hint="cs"/>
-                <w:sz w:val="20"/>
-                <w:szCs w:val="20"/>
-                <w:rtl/>
-                <w:lang w:bidi="fa-IR"/>
-              </w:rPr>
-              <w:t>دیم</w:t>
-            </w:r>
-            <w:r>
-              <w:rPr>
-                <w:rFonts w:ascii="IRANYekan" w:eastAsia="Times New Roman" w:hAnsi="IRANYekan" w:cs="B Mitra" w:hint="cs"/>
-                <w:sz w:val="20"/>
-                <w:szCs w:val="20"/>
-                <w:rtl/>
-                <w:lang w:bidi="fa-IR"/>
-              </w:rPr>
-              <w:t>اه</w:t>
+              <w:t xml:space="preserve"> 1 دیماه</w:t>
             </w:r>
             <w:r>
               <w:rPr>
@@ -274,14 +235,14 @@
         </w:tc>
         <w:tc>
           <w:tcPr>
-            <w:tcW w:w="2260" w:type="dxa"/>
+            <w:tcW w:w="2026" w:type="dxa"/>
           </w:tcPr>
           <w:p>
             <w:pPr>
               <w:bidi/>
               <w:jc w:val="center"/>
               <w:rPr>
-                <w:rFonts w:ascii="IRANYekan" w:eastAsia="Times New Roman" w:hAnsi="IRANYekan" w:cs="B Mitra"/>
+                <w:rFonts w:ascii="IRANYekan" w:eastAsia="Times New Roman" w:hAnsi="IRANYekan" w:cs="B Mitra" w:hint="cs"/>
                 <w:sz w:val="20"/>
                 <w:szCs w:val="20"/>
                 <w:rtl/>
@@ -326,23 +287,32 @@
                 <w:rtl/>
                 <w:lang w:bidi="fa-IR"/>
               </w:rPr>
-              <w:t>28 مهرماه</w:t>
+              <w:t>28 مهرماه 1404)</w:t>
             </w:r>
             <w:r>
               <w:rPr>
+                <w:rFonts w:ascii="IRANYekan" w:eastAsia="Times New Roman" w:hAnsi="IRANYekan" w:cs="B Mitra"/>
+                <w:sz w:val="20"/>
+                <w:szCs w:val="20"/>
+                <w:lang w:bidi="fa-IR"/>
+              </w:rPr>
+              <w:t xml:space="preserve"> </w:t>
+            </w:r>
+            <w:r>
+              <w:rPr>
                 <w:rFonts w:ascii="IRANYekan" w:eastAsia="Times New Roman" w:hAnsi="IRANYekan" w:cs="B Mitra" w:hint="cs"/>
                 <w:sz w:val="20"/>
                 <w:szCs w:val="20"/>
                 <w:rtl/>
                 <w:lang w:bidi="fa-IR"/>
               </w:rPr>
-              <w:t xml:space="preserve"> 1404)</w:t>
+              <w:t>پیش از کسر کارمزد</w:t>
             </w:r>
           </w:p>
         </w:tc>
         <w:tc>
           <w:tcPr>
-            <w:tcW w:w="1750" w:type="dxa"/>
+            <w:tcW w:w="1410" w:type="dxa"/>
           </w:tcPr>
           <w:p>
             <w:pPr>
@@ -370,7 +340,7 @@
         </w:tc>
         <w:tc>
           <w:tcPr>
-            <w:tcW w:w="2158" w:type="dxa"/>
+            <w:tcW w:w="1873" w:type="dxa"/>
           </w:tcPr>
           <w:p>
             <w:pPr>
@@ -408,7 +378,7 @@
         </w:tc>
         <w:tc>
           <w:tcPr>
-            <w:tcW w:w="1773" w:type="dxa"/>
+            <w:tcW w:w="1550" w:type="dxa"/>
           </w:tcPr>
           <w:p>
             <w:pPr>
@@ -441,6 +411,34 @@
                 <w:lang w:bidi="fa-IR"/>
               </w:rPr>
               <w:t>عملکرد</w:t>
+            </w:r>
+          </w:p>
+        </w:tc>
+        <w:tc>
+          <w:tcPr>
+            <w:tcW w:w="1319" w:type="dxa"/>
+          </w:tcPr>
+          <w:p>
+            <w:pPr>
+              <w:bidi/>
+              <w:jc w:val="center"/>
+              <w:rPr>
+                <w:rFonts w:ascii="IRANYekan" w:eastAsia="Times New Roman" w:hAnsi="IRANYekan" w:cs="B Mitra" w:hint="cs"/>
+                <w:sz w:val="20"/>
+                <w:szCs w:val="20"/>
+                <w:rtl/>
+                <w:lang w:bidi="fa-IR"/>
+              </w:rPr>
+            </w:pPr>
+            <w:r>
+              <w:rPr>
+                <w:rFonts w:ascii="IRANYekan" w:eastAsia="Times New Roman" w:hAnsi="IRANYekan" w:cs="B Mitra" w:hint="cs"/>
+                <w:sz w:val="20"/>
+                <w:szCs w:val="20"/>
+                <w:rtl/>
+                <w:lang w:bidi="fa-IR"/>
+              </w:rPr>
+              <w:t>سرمایه نهایی پس از کسر کارمزد</w:t>
             </w:r>
           </w:p>
         </w:tc>
@@ -448,7 +446,7 @@
       <w:tr>
         <w:tc>
           <w:tcPr>
-            <w:tcW w:w="2273" w:type="dxa"/>
+            <w:tcW w:w="2036" w:type="dxa"/>
           </w:tcPr>
           <w:p>
             <w:pPr>
@@ -468,16 +466,7 @@
                 <w:szCs w:val="20"/>
                 <w:rtl/>
               </w:rPr>
-              <w:t>5،269،094،520</w:t>
-            </w:r>
-            <w:r>
-              <w:rPr>
-                <w:rFonts w:ascii="Arial" w:hAnsi="Arial" w:cs="Arial" w:hint="cs"/>
-                <w:sz w:val="20"/>
-                <w:szCs w:val="20"/>
-                <w:rtl/>
-              </w:rPr>
-              <w:t xml:space="preserve"> </w:t>
+              <w:t xml:space="preserve">5،269،094،520 </w:t>
             </w:r>
             <w:r>
               <w:rPr>
@@ -493,7 +482,7 @@
         </w:tc>
         <w:tc>
           <w:tcPr>
-            <w:tcW w:w="2260" w:type="dxa"/>
+            <w:tcW w:w="2026" w:type="dxa"/>
           </w:tcPr>
           <w:p>
             <w:pPr>
@@ -540,7 +529,7 @@
         </w:tc>
         <w:tc>
           <w:tcPr>
-            <w:tcW w:w="1750" w:type="dxa"/>
+            <w:tcW w:w="1410" w:type="dxa"/>
           </w:tcPr>
           <w:p>
             <w:pPr>
@@ -559,16 +548,7 @@
                 <w:szCs w:val="20"/>
                 <w:rtl/>
               </w:rPr>
-              <w:t>65/2</w:t>
-            </w:r>
-            <w:r>
-              <w:rPr>
-                <w:rFonts w:ascii="Arial" w:hAnsi="Arial" w:cs="Arial" w:hint="cs"/>
-                <w:sz w:val="20"/>
-                <w:szCs w:val="20"/>
-                <w:rtl/>
-              </w:rPr>
-              <w:t xml:space="preserve"> </w:t>
+              <w:t xml:space="preserve">65/2 </w:t>
             </w:r>
             <w:r>
               <w:rPr>
@@ -584,7 +564,7 @@
         </w:tc>
         <w:tc>
           <w:tcPr>
-            <w:tcW w:w="2158" w:type="dxa"/>
+            <w:tcW w:w="1873" w:type="dxa"/>
           </w:tcPr>
           <w:p>
             <w:pPr>
@@ -605,16 +585,7 @@
                 <w:szCs w:val="20"/>
                 <w:rtl/>
               </w:rPr>
-              <w:t>86،171،653</w:t>
-            </w:r>
-            <w:r>
-              <w:rPr>
-                <w:rFonts w:ascii="Arial" w:hAnsi="Arial" w:cs="Arial" w:hint="cs"/>
-                <w:sz w:val="20"/>
-                <w:szCs w:val="20"/>
-                <w:rtl/>
-              </w:rPr>
-              <w:t xml:space="preserve"> </w:t>
+              <w:t xml:space="preserve">86،171،653 </w:t>
             </w:r>
             <w:r>
               <w:rPr>
@@ -630,7 +601,7 @@
         </w:tc>
         <w:tc>
           <w:tcPr>
-            <w:tcW w:w="1773" w:type="dxa"/>
+            <w:tcW w:w="1550" w:type="dxa"/>
           </w:tcPr>
           <w:p>
             <w:pPr>
@@ -653,6 +624,34 @@
                 <w:lang w:bidi="fa-IR"/>
               </w:rPr>
               <w:t>566،858،295 ریال</w:t>
+            </w:r>
+          </w:p>
+        </w:tc>
+        <w:tc>
+          <w:tcPr>
+            <w:tcW w:w="1319" w:type="dxa"/>
+          </w:tcPr>
+          <w:p>
+            <w:pPr>
+              <w:bidi/>
+              <w:jc w:val="center"/>
+              <w:rPr>
+                <w:rFonts w:ascii="IRANYekan" w:eastAsia="Times New Roman" w:hAnsi="IRANYekan" w:cs="B Mitra" w:hint="cs"/>
+                <w:sz w:val="20"/>
+                <w:szCs w:val="20"/>
+                <w:rtl/>
+                <w:lang w:bidi="fa-IR"/>
+              </w:rPr>
+            </w:pPr>
+            <w:r>
+              <w:rPr>
+                <w:rFonts w:ascii="IRANYekan" w:eastAsia="Times New Roman" w:hAnsi="IRANYekan" w:cs="B Mitra" w:hint="cs"/>
+                <w:sz w:val="20"/>
+                <w:szCs w:val="20"/>
+                <w:rtl/>
+                <w:lang w:bidi="fa-IR"/>
+              </w:rPr>
+              <w:t>8،051،772،305</w:t>
             </w:r>
           </w:p>
         </w:tc>
@@ -696,13 +695,15 @@
         <w:t>لازم به ذکر است، که تاریخ 28 مهرماه، بعنوان شروع سال مالی صندوق در نظر گرفته شده است، و کارمزد ثابت 0.02 و نرخ مبنای 70% مطابق با بازه زمانی فوق، بصورت 64/1% و 45/54% و مطابق فرمول زیر تعدیل شده اند.</w:t>
       </w:r>
     </w:p>
+    <w:bookmarkStart w:id="0" w:name="_GoBack"/>
+    <w:bookmarkEnd w:id="0"/>
     <w:p>
       <w:pPr>
         <w:bidi/>
         <w:spacing w:after="0"/>
         <w:jc w:val="both"/>
         <w:rPr>
-          <w:rFonts w:ascii="IRANYekan" w:eastAsia="Times New Roman" w:hAnsi="IRANYekan" w:cs="B Mitra" w:hint="cs"/>
+          <w:rFonts w:ascii="IRANYekan" w:eastAsia="Times New Roman" w:hAnsi="IRANYekan" w:cs="B Mitra"/>
           <w:sz w:val="28"/>
           <w:szCs w:val="32"/>
           <w:rtl/>
@@ -1568,8 +1569,6 @@
           <w:lang w:bidi="fa-IR"/>
         </w:rPr>
       </w:pPr>
-      <w:bookmarkStart w:id="0" w:name="_GoBack"/>
-      <w:bookmarkEnd w:id="0"/>
     </w:p>
     <w:p>
       <w:pPr>
@@ -1634,6 +1633,7 @@
           <w:rtl/>
           <w:lang w:bidi="fa-IR"/>
         </w:rPr>
+        <w:lastRenderedPageBreak/>
         <w:t xml:space="preserve">                                                           </w:t>
       </w:r>
       <w:r>

</xml_diff>